<commit_message>
Fatique spanning 10% van sigma 02
</commit_message>
<xml_diff>
--- a/Screw-conveyor/Example broken screw/Resultaten.docx
+++ b/Screw-conveyor/Example broken screw/Resultaten.docx
@@ -14,6 +14,29 @@
           <w:rFonts w:asciiTheme="minorHAnsi" w:hAnsiTheme="minorHAnsi" w:cstheme="minorBidi"/>
           <w:lang w:eastAsia="en-US"/>
         </w:rPr>
+        <w:t>Revisie lengte 10.5</w:t>
+      </w:r>
+    </w:p>
+    <w:p>
+      <w:pPr>
+        <w:rPr>
+          <w:rFonts w:asciiTheme="minorHAnsi" w:hAnsiTheme="minorHAnsi" w:cstheme="minorBidi"/>
+          <w:lang w:eastAsia="en-US"/>
+        </w:rPr>
+      </w:pPr>
+    </w:p>
+    <w:p>
+      <w:pPr>
+        <w:rPr>
+          <w:rFonts w:asciiTheme="minorHAnsi" w:hAnsiTheme="minorHAnsi" w:cstheme="minorBidi"/>
+          <w:lang w:eastAsia="en-US"/>
+        </w:rPr>
+      </w:pPr>
+      <w:r>
+        <w:rPr>
+          <w:rFonts w:asciiTheme="minorHAnsi" w:hAnsiTheme="minorHAnsi" w:cstheme="minorBidi"/>
+          <w:lang w:eastAsia="en-US"/>
+        </w:rPr>
         <w:t>Dag Stephen,</w:t>
       </w:r>
     </w:p>
@@ -37,54 +60,57 @@
           <w:rFonts w:asciiTheme="minorHAnsi" w:hAnsiTheme="minorHAnsi" w:cstheme="minorBidi"/>
           <w:lang w:eastAsia="en-US"/>
         </w:rPr>
-        <w:t xml:space="preserve">Breuk na 200 miljoen omwentelingen, de spanning is 70 N/mm2 en de </w:t>
-      </w:r>
-      <w:proofErr w:type="spellStart"/>
-      <w:r>
-        <w:rPr>
-          <w:rFonts w:asciiTheme="minorHAnsi" w:hAnsiTheme="minorHAnsi" w:cstheme="minorBidi"/>
-          <w:lang w:eastAsia="en-US"/>
-        </w:rPr>
-        <w:t>deflection</w:t>
-      </w:r>
-      <w:proofErr w:type="spellEnd"/>
-      <w:r>
-        <w:rPr>
-          <w:rFonts w:asciiTheme="minorHAnsi" w:hAnsiTheme="minorHAnsi" w:cstheme="minorBidi"/>
-          <w:lang w:eastAsia="en-US"/>
-        </w:rPr>
-        <w:t xml:space="preserve"> 45mm.</w:t>
-      </w:r>
-    </w:p>
-    <w:p>
-      <w:pPr>
-        <w:rPr>
-          <w:rFonts w:asciiTheme="minorHAnsi" w:hAnsiTheme="minorHAnsi" w:cstheme="minorBidi"/>
-          <w:lang w:eastAsia="en-US"/>
-        </w:rPr>
-      </w:pPr>
-      <w:r>
-        <w:rPr>
-          <w:rFonts w:asciiTheme="minorHAnsi" w:hAnsiTheme="minorHAnsi" w:cstheme="minorBidi"/>
-          <w:lang w:eastAsia="en-US"/>
-        </w:rPr>
-        <w:t xml:space="preserve">Ik vind de </w:t>
-      </w:r>
-      <w:proofErr w:type="spellStart"/>
-      <w:r>
-        <w:rPr>
-          <w:rFonts w:asciiTheme="minorHAnsi" w:hAnsiTheme="minorHAnsi" w:cstheme="minorBidi"/>
-          <w:lang w:eastAsia="en-US"/>
-        </w:rPr>
-        <w:t>deflection</w:t>
-      </w:r>
-      <w:proofErr w:type="spellEnd"/>
-      <w:r>
-        <w:rPr>
-          <w:rFonts w:asciiTheme="minorHAnsi" w:hAnsiTheme="minorHAnsi" w:cstheme="minorBidi"/>
-          <w:lang w:eastAsia="en-US"/>
-        </w:rPr>
-        <w:t xml:space="preserve"> wat hoog, hoe fout kan het zijn  na 200 miljoen omwentelingen.</w:t>
+        <w:t xml:space="preserve">Breuk na 200 miljoen omwentelingen, de spanning is </w:t>
+      </w:r>
+      <w:r>
+        <w:rPr>
+          <w:rFonts w:asciiTheme="minorHAnsi" w:hAnsiTheme="minorHAnsi" w:cstheme="minorBidi"/>
+          <w:lang w:eastAsia="en-US"/>
+        </w:rPr>
+        <w:t>38</w:t>
+      </w:r>
+      <w:r>
+        <w:rPr>
+          <w:rFonts w:asciiTheme="minorHAnsi" w:hAnsiTheme="minorHAnsi" w:cstheme="minorBidi"/>
+          <w:lang w:eastAsia="en-US"/>
+        </w:rPr>
+        <w:t xml:space="preserve"> N/mm2 en de deflection </w:t>
+      </w:r>
+      <w:r>
+        <w:rPr>
+          <w:rFonts w:asciiTheme="minorHAnsi" w:hAnsiTheme="minorHAnsi" w:cstheme="minorBidi"/>
+          <w:lang w:eastAsia="en-US"/>
+        </w:rPr>
+        <w:t>12</w:t>
+      </w:r>
+      <w:r>
+        <w:rPr>
+          <w:rFonts w:asciiTheme="minorHAnsi" w:hAnsiTheme="minorHAnsi" w:cstheme="minorBidi"/>
+          <w:lang w:eastAsia="en-US"/>
+        </w:rPr>
+        <w:t>mm.</w:t>
+      </w:r>
+    </w:p>
+    <w:p>
+      <w:pPr>
+        <w:rPr>
+          <w:rFonts w:asciiTheme="minorHAnsi" w:hAnsiTheme="minorHAnsi" w:cstheme="minorBidi"/>
+          <w:lang w:eastAsia="en-US"/>
+        </w:rPr>
+      </w:pPr>
+      <w:r>
+        <w:rPr>
+          <w:rFonts w:asciiTheme="minorHAnsi" w:hAnsiTheme="minorHAnsi" w:cstheme="minorBidi"/>
+          <w:lang w:eastAsia="en-US"/>
+        </w:rPr>
+        <w:t>Ook deflection is acceptabel</w:t>
+      </w:r>
+      <w:r>
+        <w:rPr>
+          <w:rFonts w:asciiTheme="minorHAnsi" w:hAnsiTheme="minorHAnsi" w:cstheme="minorBidi"/>
+          <w:lang w:eastAsia="en-US"/>
+        </w:rPr>
+        <w:t>, hoe fout kan het zijn  na 200 miljoen omwentelingen.</w:t>
       </w:r>
     </w:p>
     <w:p>
@@ -210,7 +236,35 @@
           <w:rFonts w:asciiTheme="minorHAnsi" w:hAnsiTheme="minorHAnsi" w:cstheme="minorBidi"/>
           <w:lang w:eastAsia="en-US"/>
         </w:rPr>
-        <w:t>Een pijp van 15 meter zonder verbindingslassen (kunnen we een pijp van 15 meter kopen?)</w:t>
+        <w:t>Een pijp van 1</w:t>
+      </w:r>
+      <w:r>
+        <w:rPr>
+          <w:rFonts w:asciiTheme="minorHAnsi" w:hAnsiTheme="minorHAnsi" w:cstheme="minorBidi"/>
+          <w:lang w:eastAsia="en-US"/>
+        </w:rPr>
+        <w:t>0.5</w:t>
+      </w:r>
+      <w:r>
+        <w:rPr>
+          <w:rFonts w:asciiTheme="minorHAnsi" w:hAnsiTheme="minorHAnsi" w:cstheme="minorBidi"/>
+          <w:lang w:eastAsia="en-US"/>
+        </w:rPr>
+        <w:t xml:space="preserve"> meter zonder verbindingslassen (kunnen we een pijp van 1</w:t>
+      </w:r>
+      <w:r>
+        <w:rPr>
+          <w:rFonts w:asciiTheme="minorHAnsi" w:hAnsiTheme="minorHAnsi" w:cstheme="minorBidi"/>
+          <w:lang w:eastAsia="en-US"/>
+        </w:rPr>
+        <w:t>2</w:t>
+      </w:r>
+      <w:r>
+        <w:rPr>
+          <w:rFonts w:asciiTheme="minorHAnsi" w:hAnsiTheme="minorHAnsi" w:cstheme="minorBidi"/>
+          <w:lang w:eastAsia="en-US"/>
+        </w:rPr>
+        <w:t xml:space="preserve"> meter kopen?)</w:t>
       </w:r>
     </w:p>
     <w:p>
@@ -250,7 +304,21 @@
           <w:rFonts w:asciiTheme="minorHAnsi" w:hAnsiTheme="minorHAnsi" w:cstheme="minorBidi"/>
           <w:lang w:eastAsia="en-US"/>
         </w:rPr>
-        <w:t>Vergroot de diameter naar 508x12.7 mm de spanning zakt dan naar 52 N/mm2</w:t>
+        <w:t xml:space="preserve">Vergroot de diameter naar 508x12.7 mm de spanning zakt dan naar </w:t>
+      </w:r>
+      <w:r>
+        <w:rPr>
+          <w:rFonts w:asciiTheme="minorHAnsi" w:hAnsiTheme="minorHAnsi" w:cstheme="minorBidi"/>
+          <w:lang w:eastAsia="en-US"/>
+        </w:rPr>
+        <w:t>29</w:t>
+      </w:r>
+      <w:r>
+        <w:rPr>
+          <w:rFonts w:asciiTheme="minorHAnsi" w:hAnsiTheme="minorHAnsi" w:cstheme="minorBidi"/>
+          <w:lang w:eastAsia="en-US"/>
+        </w:rPr>
+        <w:t xml:space="preserve"> N/mm2</w:t>
       </w:r>
     </w:p>
     <w:p>
@@ -270,23 +338,7 @@
           <w:rFonts w:asciiTheme="minorHAnsi" w:hAnsiTheme="minorHAnsi" w:cstheme="minorBidi"/>
           <w:lang w:eastAsia="en-US"/>
         </w:rPr>
-        <w:t>Bom-</w:t>
-      </w:r>
-      <w:proofErr w:type="spellStart"/>
-      <w:r>
-        <w:rPr>
-          <w:rFonts w:asciiTheme="minorHAnsi" w:hAnsiTheme="minorHAnsi" w:cstheme="minorBidi"/>
-          <w:lang w:eastAsia="en-US"/>
-        </w:rPr>
-        <w:t>proof</w:t>
-      </w:r>
-      <w:proofErr w:type="spellEnd"/>
-      <w:r>
-        <w:rPr>
-          <w:rFonts w:asciiTheme="minorHAnsi" w:hAnsiTheme="minorHAnsi" w:cstheme="minorBidi"/>
-          <w:lang w:eastAsia="en-US"/>
-        </w:rPr>
-        <w:t xml:space="preserve"> oplossing 1+2+3</w:t>
+        <w:t>Bom-proof oplossing 1+2+3</w:t>
       </w:r>
     </w:p>
     <w:p>
@@ -339,23 +391,7 @@
           <w:rFonts w:asciiTheme="minorHAnsi" w:hAnsiTheme="minorHAnsi" w:cstheme="minorBidi"/>
           <w:lang w:eastAsia="en-US"/>
         </w:rPr>
-        <w:t xml:space="preserve">Openslijpen bij de breuk, zit er een las onder de rvs las ? </w:t>
-      </w:r>
-      <w:proofErr w:type="spellStart"/>
-      <w:r>
-        <w:rPr>
-          <w:rFonts w:asciiTheme="minorHAnsi" w:hAnsiTheme="minorHAnsi" w:cstheme="minorBidi"/>
-          <w:lang w:eastAsia="en-US"/>
-        </w:rPr>
-        <w:t>Zoja</w:t>
-      </w:r>
-      <w:proofErr w:type="spellEnd"/>
-      <w:r>
-        <w:rPr>
-          <w:rFonts w:asciiTheme="minorHAnsi" w:hAnsiTheme="minorHAnsi" w:cstheme="minorBidi"/>
-          <w:lang w:eastAsia="en-US"/>
-        </w:rPr>
-        <w:t xml:space="preserve"> dat is onhandig.</w:t>
+        <w:t>Openslijpen bij de breuk, zit er een las onder de rvs las ? Zoja dat is onhandig.</w:t>
       </w:r>
     </w:p>
     <w:p>
@@ -1142,21 +1178,7 @@
         <w:rPr>
           <w:rFonts w:eastAsia="Times New Roman"/>
         </w:rPr>
-        <w:t xml:space="preserve"> 20 </w:t>
-      </w:r>
-      <w:proofErr w:type="spellStart"/>
-      <w:r>
-        <w:rPr>
-          <w:rFonts w:eastAsia="Times New Roman"/>
-        </w:rPr>
-        <w:t>January</w:t>
-      </w:r>
-      <w:proofErr w:type="spellEnd"/>
-      <w:r>
-        <w:rPr>
-          <w:rFonts w:eastAsia="Times New Roman"/>
-        </w:rPr>
-        <w:t xml:space="preserve"> 2021 13:37</w:t>
+        <w:t xml:space="preserve"> 20 January 2021 13:37</w:t>
       </w:r>
       <w:r>
         <w:rPr>
@@ -1291,21 +1313,8 @@
               <w:rPr>
                 <w:color w:val="000000"/>
               </w:rPr>
-              <w:t xml:space="preserve">Best </w:t>
-            </w:r>
-            <w:proofErr w:type="spellStart"/>
-            <w:r>
-              <w:rPr>
-                <w:color w:val="000000"/>
-              </w:rPr>
-              <w:t>regards</w:t>
-            </w:r>
-            <w:proofErr w:type="spellEnd"/>
-            <w:r>
-              <w:rPr>
-                <w:color w:val="000000"/>
-              </w:rPr>
-              <w:t>,</w:t>
+              <w:lastRenderedPageBreak/>
+              <w:t>Best regards,</w:t>
             </w:r>
           </w:p>
           <w:p>
@@ -1325,7 +1334,6 @@
                 <w:sz w:val="24"/>
                 <w:szCs w:val="24"/>
               </w:rPr>
-              <w:lastRenderedPageBreak/>
               <w:t>Stephen van Welij</w:t>
             </w:r>
           </w:p>
@@ -1336,47 +1344,11 @@
                 <w:color w:val="000000"/>
               </w:rPr>
             </w:pPr>
-            <w:proofErr w:type="spellStart"/>
             <w:r>
               <w:rPr>
                 <w:color w:val="000000"/>
               </w:rPr>
-              <w:t>Production</w:t>
-            </w:r>
-            <w:proofErr w:type="spellEnd"/>
-            <w:r>
-              <w:rPr>
-                <w:color w:val="000000"/>
-              </w:rPr>
-              <w:t xml:space="preserve"> Manager • </w:t>
-            </w:r>
-            <w:proofErr w:type="spellStart"/>
-            <w:r>
-              <w:rPr>
-                <w:color w:val="000000"/>
-              </w:rPr>
-              <w:t>Starch</w:t>
-            </w:r>
-            <w:proofErr w:type="spellEnd"/>
-            <w:r>
-              <w:rPr>
-                <w:color w:val="000000"/>
-              </w:rPr>
-              <w:t xml:space="preserve"> &amp; </w:t>
-            </w:r>
-            <w:proofErr w:type="spellStart"/>
-            <w:r>
-              <w:rPr>
-                <w:color w:val="000000"/>
-              </w:rPr>
-              <w:t>Protein</w:t>
-            </w:r>
-            <w:proofErr w:type="spellEnd"/>
-            <w:r>
-              <w:rPr>
-                <w:color w:val="000000"/>
-              </w:rPr>
-              <w:t xml:space="preserve"> </w:t>
+              <w:t xml:space="preserve">Production Manager • Starch &amp; Protein </w:t>
             </w:r>
           </w:p>
           <w:tbl>
@@ -1938,7 +1910,7 @@
     <w:p>
       <w:pPr>
         <w:rPr>
-          <w:lang w:eastAsia="en-US"/>
+          <w:lang w:val="en-GB" w:eastAsia="en-US"/>
         </w:rPr>
       </w:pPr>
     </w:p>
@@ -2018,13 +1990,7 @@
         <w:t xml:space="preserve"> Berekenen suikerschroef</w:t>
       </w:r>
     </w:p>
-    <w:p>
-      <w:pPr>
-        <w:rPr>
-          <w:lang/>
-        </w:rPr>
-      </w:pPr>
-    </w:p>
+    <w:p/>
     <w:p>
       <w:r>
         <w:t>Hallo Stephen,</w:t>
@@ -2042,15 +2008,7 @@
     </w:p>
     <w:p>
       <w:r>
-        <w:t xml:space="preserve">Wij zijn nog op zoek naar de root </w:t>
-      </w:r>
-      <w:proofErr w:type="spellStart"/>
-      <w:r>
-        <w:t>cause</w:t>
-      </w:r>
-      <w:proofErr w:type="spellEnd"/>
-      <w:r>
-        <w:t xml:space="preserve"> van deze breuk en ik vroeg mij af of jullie daarmee kunnen helpen.</w:t>
+        <w:t>Wij zijn nog op zoek naar de root cause van deze breuk en ik vroeg mij af of jullie daarmee kunnen helpen.</w:t>
       </w:r>
     </w:p>
     <w:p>
@@ -2072,19 +2030,11 @@
           <w:lang w:val="en-GB"/>
         </w:rPr>
       </w:pPr>
-      <w:proofErr w:type="spellStart"/>
       <w:r>
         <w:rPr>
           <w:lang w:val="en-US"/>
         </w:rPr>
-        <w:t>Gegevens</w:t>
-      </w:r>
-      <w:proofErr w:type="spellEnd"/>
-      <w:r>
-        <w:rPr>
-          <w:lang w:val="en-US"/>
-        </w:rPr>
-        <w:t xml:space="preserve"> as:</w:t>
+        <w:t>Gegevens as:</w:t>
       </w:r>
     </w:p>
     <w:p>
@@ -2166,27 +2116,7 @@
                 <w:sz w:val="20"/>
                 <w:szCs w:val="20"/>
               </w:rPr>
-              <w:t xml:space="preserve">Met vriendelijke groet, Kind </w:t>
-            </w:r>
-            <w:proofErr w:type="spellStart"/>
-            <w:r>
-              <w:rPr>
-                <w:rFonts w:ascii="Arial" w:hAnsi="Arial" w:cs="Arial"/>
-                <w:color w:val="2F2483"/>
-                <w:sz w:val="20"/>
-                <w:szCs w:val="20"/>
-              </w:rPr>
-              <w:t>regards</w:t>
-            </w:r>
-            <w:proofErr w:type="spellEnd"/>
-            <w:r>
-              <w:rPr>
-                <w:rFonts w:ascii="Arial" w:hAnsi="Arial" w:cs="Arial"/>
-                <w:color w:val="2F2483"/>
-                <w:sz w:val="20"/>
-                <w:szCs w:val="20"/>
-              </w:rPr>
-              <w:t>,</w:t>
+              <w:t>Met vriendelijke groet, Kind regards,</w:t>
             </w:r>
           </w:p>
         </w:tc>
@@ -2259,7 +2189,6 @@
                 <w:lang w:val="en-GB"/>
               </w:rPr>
             </w:pPr>
-            <w:proofErr w:type="spellStart"/>
             <w:r>
               <w:rPr>
                 <w:rFonts w:ascii="Arial" w:hAnsi="Arial" w:cs="Arial"/>
@@ -2268,18 +2197,7 @@
                 <w:szCs w:val="20"/>
                 <w:lang w:val="en-GB"/>
               </w:rPr>
-              <w:t>Cosun</w:t>
-            </w:r>
-            <w:proofErr w:type="spellEnd"/>
-            <w:r>
-              <w:rPr>
-                <w:rFonts w:ascii="Arial" w:hAnsi="Arial" w:cs="Arial"/>
-                <w:color w:val="2F2483"/>
-                <w:sz w:val="20"/>
-                <w:szCs w:val="20"/>
-                <w:lang w:val="en-GB"/>
-              </w:rPr>
-              <w:t xml:space="preserve"> Beet Company</w:t>
+              <w:t>Cosun Beet Company</w:t>
             </w:r>
             <w:r>
               <w:rPr>
@@ -2396,6 +2314,7 @@
                 <w:noProof/>
                 <w:color w:val="0563C1"/>
               </w:rPr>
+              <w:lastRenderedPageBreak/>
               <w:drawing>
                 <wp:inline distT="0" distB="0" distL="0" distR="0" wp14:anchorId="008BFDC7" wp14:editId="3D0BB48F">
                   <wp:extent cx="4248150" cy="1104900"/>
@@ -2480,7 +2399,6 @@
                 <w:sz w:val="20"/>
                 <w:szCs w:val="20"/>
               </w:rPr>
-              <w:lastRenderedPageBreak/>
               <w:t>Noordzeedijk 113</w:t>
             </w:r>
             <w:r>
@@ -2630,31 +2548,7 @@
                 <w:sz w:val="20"/>
                 <w:szCs w:val="20"/>
               </w:rPr>
-              <w:t xml:space="preserve">Let op: </w:t>
-            </w:r>
-            <w:proofErr w:type="spellStart"/>
-            <w:r>
-              <w:rPr>
-                <w:rFonts w:ascii="Arial" w:hAnsi="Arial" w:cs="Arial"/>
-                <w:b/>
-                <w:bCs/>
-                <w:color w:val="FF0000"/>
-                <w:sz w:val="20"/>
-                <w:szCs w:val="20"/>
-              </w:rPr>
-              <w:t>ivm</w:t>
-            </w:r>
-            <w:proofErr w:type="spellEnd"/>
-            <w:r>
-              <w:rPr>
-                <w:rFonts w:ascii="Arial" w:hAnsi="Arial" w:cs="Arial"/>
-                <w:b/>
-                <w:bCs/>
-                <w:color w:val="FF0000"/>
-                <w:sz w:val="20"/>
-                <w:szCs w:val="20"/>
-              </w:rPr>
-              <w:t xml:space="preserve"> onze naamswijziging zijn onze e-mailadressen gewijzigd.</w:t>
+              <w:t>Let op: ivm onze naamswijziging zijn onze e-mailadressen gewijzigd.</w:t>
             </w:r>
           </w:p>
         </w:tc>
@@ -2776,9 +2670,17 @@
                 <w:szCs w:val="14"/>
                 <w:lang w:val="en-GB"/>
               </w:rPr>
-              <w:t xml:space="preserve">The general terms and conditions of sale and delivery of </w:t>
-            </w:r>
-            <w:proofErr w:type="spellStart"/>
+              <w:t xml:space="preserve">The general terms and conditions of sale and delivery of Cosun Beet Company – registered under </w:t>
+            </w:r>
+            <w:r>
+              <w:rPr>
+                <w:rFonts w:ascii="Arial" w:hAnsi="Arial" w:cs="Arial"/>
+                <w:color w:val="C0C0C0"/>
+                <w:sz w:val="14"/>
+                <w:szCs w:val="14"/>
+              </w:rPr>
+              <w:t>ﬁ</w:t>
+            </w:r>
             <w:r>
               <w:rPr>
                 <w:rFonts w:ascii="Arial" w:hAnsi="Arial" w:cs="Arial"/>
@@ -2787,59 +2689,7 @@
                 <w:szCs w:val="14"/>
                 <w:lang w:val="en-GB"/>
               </w:rPr>
-              <w:t>Cosun</w:t>
-            </w:r>
-            <w:proofErr w:type="spellEnd"/>
-            <w:r>
-              <w:rPr>
-                <w:rFonts w:ascii="Arial" w:hAnsi="Arial" w:cs="Arial"/>
-                <w:color w:val="C0C0C0"/>
-                <w:sz w:val="14"/>
-                <w:szCs w:val="14"/>
-                <w:lang w:val="en-GB"/>
-              </w:rPr>
-              <w:t xml:space="preserve"> Beet Company – registered under </w:t>
-            </w:r>
-            <w:r>
-              <w:rPr>
-                <w:rFonts w:ascii="Arial" w:hAnsi="Arial" w:cs="Arial"/>
-                <w:color w:val="C0C0C0"/>
-                <w:sz w:val="14"/>
-                <w:szCs w:val="14"/>
-              </w:rPr>
-              <w:t>ﬁ</w:t>
-            </w:r>
-            <w:r>
-              <w:rPr>
-                <w:rFonts w:ascii="Arial" w:hAnsi="Arial" w:cs="Arial"/>
-                <w:color w:val="C0C0C0"/>
-                <w:sz w:val="14"/>
-                <w:szCs w:val="14"/>
-                <w:lang w:val="en-GB"/>
-              </w:rPr>
-              <w:t xml:space="preserve">le number 20028699 at the Chamber of Commerce, The Netherlands – are applicable to all agreements with and/or (legal) acts of </w:t>
-            </w:r>
-            <w:proofErr w:type="spellStart"/>
-            <w:r>
-              <w:rPr>
-                <w:rFonts w:ascii="Arial" w:hAnsi="Arial" w:cs="Arial"/>
-                <w:color w:val="C0C0C0"/>
-                <w:sz w:val="14"/>
-                <w:szCs w:val="14"/>
-                <w:lang w:val="en-GB"/>
-              </w:rPr>
-              <w:t>Cosun</w:t>
-            </w:r>
-            <w:proofErr w:type="spellEnd"/>
-            <w:r>
-              <w:rPr>
-                <w:rFonts w:ascii="Arial" w:hAnsi="Arial" w:cs="Arial"/>
-                <w:color w:val="C0C0C0"/>
-                <w:sz w:val="14"/>
-                <w:szCs w:val="14"/>
-                <w:lang w:val="en-GB"/>
-              </w:rPr>
-              <w:t xml:space="preserve"> Beet Company with respect to sale and delivery of goods, services and/or work. The general conditions of sale and delivery can be consulted on the website </w:t>
+              <w:t xml:space="preserve">le number 20028699 at the Chamber of Commerce, The Netherlands – are applicable to all agreements with and/or (legal) acts of Cosun Beet Company with respect to sale and delivery of goods, services and/or work. The general conditions of sale and delivery can be consulted on the website </w:t>
             </w:r>
             <w:hyperlink r:id="rId31" w:history="1">
               <w:r>
@@ -2861,9 +2711,17 @@
                 <w:szCs w:val="14"/>
                 <w:lang w:val="en-GB"/>
               </w:rPr>
-              <w:t xml:space="preserve">. The general purchase conditions of Royal </w:t>
-            </w:r>
-            <w:proofErr w:type="spellStart"/>
+              <w:t xml:space="preserve">. The general purchase conditions of Royal Cosun – registered under </w:t>
+            </w:r>
+            <w:r>
+              <w:rPr>
+                <w:rFonts w:ascii="Arial" w:hAnsi="Arial" w:cs="Arial"/>
+                <w:color w:val="C0C0C0"/>
+                <w:sz w:val="14"/>
+                <w:szCs w:val="14"/>
+              </w:rPr>
+              <w:t>ﬁ</w:t>
+            </w:r>
             <w:r>
               <w:rPr>
                 <w:rFonts w:ascii="Arial" w:hAnsi="Arial" w:cs="Arial"/>
@@ -2872,59 +2730,7 @@
                 <w:szCs w:val="14"/>
                 <w:lang w:val="en-GB"/>
               </w:rPr>
-              <w:t>Cosun</w:t>
-            </w:r>
-            <w:proofErr w:type="spellEnd"/>
-            <w:r>
-              <w:rPr>
-                <w:rFonts w:ascii="Arial" w:hAnsi="Arial" w:cs="Arial"/>
-                <w:color w:val="C0C0C0"/>
-                <w:sz w:val="14"/>
-                <w:szCs w:val="14"/>
-                <w:lang w:val="en-GB"/>
-              </w:rPr>
-              <w:t xml:space="preserve"> – registered under </w:t>
-            </w:r>
-            <w:r>
-              <w:rPr>
-                <w:rFonts w:ascii="Arial" w:hAnsi="Arial" w:cs="Arial"/>
-                <w:color w:val="C0C0C0"/>
-                <w:sz w:val="14"/>
-                <w:szCs w:val="14"/>
-              </w:rPr>
-              <w:t>ﬁ</w:t>
-            </w:r>
-            <w:r>
-              <w:rPr>
-                <w:rFonts w:ascii="Arial" w:hAnsi="Arial" w:cs="Arial"/>
-                <w:color w:val="C0C0C0"/>
-                <w:sz w:val="14"/>
-                <w:szCs w:val="14"/>
-                <w:lang w:val="en-GB"/>
-              </w:rPr>
-              <w:t xml:space="preserve">le number 20028699 at the Chamber of Commerce, The Netherlands – are applicable to all agreements with and/or (legal) acts of Royal </w:t>
-            </w:r>
-            <w:proofErr w:type="spellStart"/>
-            <w:r>
-              <w:rPr>
-                <w:rFonts w:ascii="Arial" w:hAnsi="Arial" w:cs="Arial"/>
-                <w:color w:val="C0C0C0"/>
-                <w:sz w:val="14"/>
-                <w:szCs w:val="14"/>
-                <w:lang w:val="en-GB"/>
-              </w:rPr>
-              <w:t>Cosun</w:t>
-            </w:r>
-            <w:proofErr w:type="spellEnd"/>
-            <w:r>
-              <w:rPr>
-                <w:rFonts w:ascii="Arial" w:hAnsi="Arial" w:cs="Arial"/>
-                <w:color w:val="C0C0C0"/>
-                <w:sz w:val="14"/>
-                <w:szCs w:val="14"/>
-                <w:lang w:val="en-GB"/>
-              </w:rPr>
-              <w:t xml:space="preserve"> with respect to purchase of goods, services and/or work. The general purchase conditions can be consulted on the website </w:t>
+              <w:t xml:space="preserve">le number 20028699 at the Chamber of Commerce, The Netherlands – are applicable to all agreements with and/or (legal) acts of Royal Cosun with respect to purchase of goods, services and/or work. The general purchase conditions can be consulted on the website </w:t>
             </w:r>
             <w:hyperlink r:id="rId32" w:history="1">
               <w:r>
@@ -2948,7 +2754,6 @@
               </w:rPr>
               <w:t xml:space="preserve">. </w:t>
             </w:r>
-            <w:proofErr w:type="spellStart"/>
             <w:r>
               <w:rPr>
                 <w:rFonts w:ascii="Arial" w:hAnsi="Arial" w:cs="Arial"/>
@@ -2956,157 +2761,7 @@
                 <w:sz w:val="14"/>
                 <w:szCs w:val="14"/>
               </w:rPr>
-              <w:t>Any</w:t>
-            </w:r>
-            <w:proofErr w:type="spellEnd"/>
-            <w:r>
-              <w:rPr>
-                <w:rFonts w:ascii="Arial" w:hAnsi="Arial" w:cs="Arial"/>
-                <w:color w:val="C0C0C0"/>
-                <w:sz w:val="14"/>
-                <w:szCs w:val="14"/>
-              </w:rPr>
-              <w:t xml:space="preserve"> </w:t>
-            </w:r>
-            <w:proofErr w:type="spellStart"/>
-            <w:r>
-              <w:rPr>
-                <w:rFonts w:ascii="Arial" w:hAnsi="Arial" w:cs="Arial"/>
-                <w:color w:val="C0C0C0"/>
-                <w:sz w:val="14"/>
-                <w:szCs w:val="14"/>
-              </w:rPr>
-              <w:t>and</w:t>
-            </w:r>
-            <w:proofErr w:type="spellEnd"/>
-            <w:r>
-              <w:rPr>
-                <w:rFonts w:ascii="Arial" w:hAnsi="Arial" w:cs="Arial"/>
-                <w:color w:val="C0C0C0"/>
-                <w:sz w:val="14"/>
-                <w:szCs w:val="14"/>
-              </w:rPr>
-              <w:t xml:space="preserve"> </w:t>
-            </w:r>
-            <w:proofErr w:type="spellStart"/>
-            <w:r>
-              <w:rPr>
-                <w:rFonts w:ascii="Arial" w:hAnsi="Arial" w:cs="Arial"/>
-                <w:color w:val="C0C0C0"/>
-                <w:sz w:val="14"/>
-                <w:szCs w:val="14"/>
-              </w:rPr>
-              <w:t>all</w:t>
-            </w:r>
-            <w:proofErr w:type="spellEnd"/>
-            <w:r>
-              <w:rPr>
-                <w:rFonts w:ascii="Arial" w:hAnsi="Arial" w:cs="Arial"/>
-                <w:color w:val="C0C0C0"/>
-                <w:sz w:val="14"/>
-                <w:szCs w:val="14"/>
-              </w:rPr>
-              <w:t xml:space="preserve"> </w:t>
-            </w:r>
-            <w:proofErr w:type="spellStart"/>
-            <w:r>
-              <w:rPr>
-                <w:rFonts w:ascii="Arial" w:hAnsi="Arial" w:cs="Arial"/>
-                <w:color w:val="C0C0C0"/>
-                <w:sz w:val="14"/>
-                <w:szCs w:val="14"/>
-              </w:rPr>
-              <w:t>other</w:t>
-            </w:r>
-            <w:proofErr w:type="spellEnd"/>
-            <w:r>
-              <w:rPr>
-                <w:rFonts w:ascii="Arial" w:hAnsi="Arial" w:cs="Arial"/>
-                <w:color w:val="C0C0C0"/>
-                <w:sz w:val="14"/>
-                <w:szCs w:val="14"/>
-              </w:rPr>
-              <w:t xml:space="preserve"> </w:t>
-            </w:r>
-            <w:proofErr w:type="spellStart"/>
-            <w:r>
-              <w:rPr>
-                <w:rFonts w:ascii="Arial" w:hAnsi="Arial" w:cs="Arial"/>
-                <w:color w:val="C0C0C0"/>
-                <w:sz w:val="14"/>
-                <w:szCs w:val="14"/>
-              </w:rPr>
-              <w:t>general</w:t>
-            </w:r>
-            <w:proofErr w:type="spellEnd"/>
-            <w:r>
-              <w:rPr>
-                <w:rFonts w:ascii="Arial" w:hAnsi="Arial" w:cs="Arial"/>
-                <w:color w:val="C0C0C0"/>
-                <w:sz w:val="14"/>
-                <w:szCs w:val="14"/>
-              </w:rPr>
-              <w:t xml:space="preserve"> </w:t>
-            </w:r>
-            <w:proofErr w:type="spellStart"/>
-            <w:r>
-              <w:rPr>
-                <w:rFonts w:ascii="Arial" w:hAnsi="Arial" w:cs="Arial"/>
-                <w:color w:val="C0C0C0"/>
-                <w:sz w:val="14"/>
-                <w:szCs w:val="14"/>
-              </w:rPr>
-              <w:t>conditions</w:t>
-            </w:r>
-            <w:proofErr w:type="spellEnd"/>
-            <w:r>
-              <w:rPr>
-                <w:rFonts w:ascii="Arial" w:hAnsi="Arial" w:cs="Arial"/>
-                <w:color w:val="C0C0C0"/>
-                <w:sz w:val="14"/>
-                <w:szCs w:val="14"/>
-              </w:rPr>
-              <w:t xml:space="preserve"> are </w:t>
-            </w:r>
-            <w:proofErr w:type="spellStart"/>
-            <w:r>
-              <w:rPr>
-                <w:rFonts w:ascii="Arial" w:hAnsi="Arial" w:cs="Arial"/>
-                <w:color w:val="C0C0C0"/>
-                <w:sz w:val="14"/>
-                <w:szCs w:val="14"/>
-              </w:rPr>
-              <w:t>explicitly</w:t>
-            </w:r>
-            <w:proofErr w:type="spellEnd"/>
-            <w:r>
-              <w:rPr>
-                <w:rFonts w:ascii="Arial" w:hAnsi="Arial" w:cs="Arial"/>
-                <w:color w:val="C0C0C0"/>
-                <w:sz w:val="14"/>
-                <w:szCs w:val="14"/>
-              </w:rPr>
-              <w:t xml:space="preserve"> </w:t>
-            </w:r>
-            <w:proofErr w:type="spellStart"/>
-            <w:r>
-              <w:rPr>
-                <w:rFonts w:ascii="Arial" w:hAnsi="Arial" w:cs="Arial"/>
-                <w:color w:val="C0C0C0"/>
-                <w:sz w:val="14"/>
-                <w:szCs w:val="14"/>
-              </w:rPr>
-              <w:t>rejected</w:t>
-            </w:r>
-            <w:proofErr w:type="spellEnd"/>
-            <w:r>
-              <w:rPr>
-                <w:rFonts w:ascii="Arial" w:hAnsi="Arial" w:cs="Arial"/>
-                <w:color w:val="C0C0C0"/>
-                <w:sz w:val="14"/>
-                <w:szCs w:val="14"/>
-              </w:rPr>
-              <w:t>.</w:t>
+              <w:t>Any and all other general conditions are explicitly rejected.</w:t>
             </w:r>
           </w:p>
         </w:tc>
@@ -3133,73 +2788,7 @@
           <w:szCs w:val="14"/>
           <w:lang w:val="en-GB"/>
         </w:rPr>
-        <w:t xml:space="preserve">This message, including any attachments, is confidential,  privileged and for the sole benefit of the person(s) or entity to whom it was intended to be addressed. If you are not the intended recipient, please delete it including any attachments and immediately notify the sender. You may not copy, disclose, distribute or deliver this message or its contents to anyone, nor use it for your own or someone others benefit. No entity that is part of </w:t>
-      </w:r>
-      <w:proofErr w:type="spellStart"/>
-      <w:r>
-        <w:rPr>
-          <w:rFonts w:ascii="Arial" w:hAnsi="Arial" w:cs="Arial"/>
-          <w:color w:val="C0C0C0"/>
-          <w:sz w:val="14"/>
-          <w:szCs w:val="14"/>
-          <w:lang w:val="en-GB"/>
-        </w:rPr>
-        <w:t>Coöperatie</w:t>
-      </w:r>
-      <w:proofErr w:type="spellEnd"/>
-      <w:r>
-        <w:rPr>
-          <w:rFonts w:ascii="Arial" w:hAnsi="Arial" w:cs="Arial"/>
-          <w:color w:val="C0C0C0"/>
-          <w:sz w:val="14"/>
-          <w:szCs w:val="14"/>
-          <w:lang w:val="en-GB"/>
-        </w:rPr>
-        <w:t xml:space="preserve"> </w:t>
-      </w:r>
-      <w:proofErr w:type="spellStart"/>
-      <w:r>
-        <w:rPr>
-          <w:rFonts w:ascii="Arial" w:hAnsi="Arial" w:cs="Arial"/>
-          <w:color w:val="C0C0C0"/>
-          <w:sz w:val="14"/>
-          <w:szCs w:val="14"/>
-          <w:lang w:val="en-GB"/>
-        </w:rPr>
-        <w:t>Koninklijke</w:t>
-      </w:r>
-      <w:proofErr w:type="spellEnd"/>
-      <w:r>
-        <w:rPr>
-          <w:rFonts w:ascii="Arial" w:hAnsi="Arial" w:cs="Arial"/>
-          <w:color w:val="C0C0C0"/>
-          <w:sz w:val="14"/>
-          <w:szCs w:val="14"/>
-          <w:lang w:val="en-GB"/>
-        </w:rPr>
-        <w:t xml:space="preserve"> </w:t>
-      </w:r>
-      <w:proofErr w:type="spellStart"/>
-      <w:r>
-        <w:rPr>
-          <w:rFonts w:ascii="Arial" w:hAnsi="Arial" w:cs="Arial"/>
-          <w:color w:val="C0C0C0"/>
-          <w:sz w:val="14"/>
-          <w:szCs w:val="14"/>
-          <w:lang w:val="en-GB"/>
-        </w:rPr>
-        <w:t>Cosun</w:t>
-      </w:r>
-      <w:proofErr w:type="spellEnd"/>
-      <w:r>
-        <w:rPr>
-          <w:rFonts w:ascii="Arial" w:hAnsi="Arial" w:cs="Arial"/>
-          <w:color w:val="C0C0C0"/>
-          <w:sz w:val="14"/>
-          <w:szCs w:val="14"/>
-          <w:lang w:val="en-GB"/>
-        </w:rPr>
-        <w:t xml:space="preserve"> U.A shall be liable for consequences of inaccurate or incomplete transmission or any delay in receipt as a result of viruses or otherwise.</w:t>
+        <w:t>This message, including any attachments, is confidential,  privileged and for the sole benefit of the person(s) or entity to whom it was intended to be addressed. If you are not the intended recipient, please delete it including any attachments and immediately notify the sender. You may not copy, disclose, distribute or deliver this message or its contents to anyone, nor use it for your own or someone others benefit. No entity that is part of Coöperatie Koninklijke Cosun U.A shall be liable for consequences of inaccurate or incomplete transmission or any delay in receipt as a result of viruses or otherwise.</w:t>
       </w:r>
       <w:bookmarkEnd w:id="1"/>
     </w:p>

</xml_diff>

<commit_message>
Update balace DM not yet found
</commit_message>
<xml_diff>
--- a/Screw-conveyor/Example broken screw/Resultaten.docx
+++ b/Screw-conveyor/Example broken screw/Resultaten.docx
@@ -60,7 +60,21 @@
           <w:rFonts w:asciiTheme="minorHAnsi" w:hAnsiTheme="minorHAnsi" w:cstheme="minorBidi"/>
           <w:lang w:eastAsia="en-US"/>
         </w:rPr>
-        <w:t xml:space="preserve">Breuk na 200 miljoen omwentelingen, de spanning is </w:t>
+        <w:t xml:space="preserve">Breuk na 200 miljoen omwentelingen, </w:t>
+      </w:r>
+      <w:r>
+        <w:rPr>
+          <w:rFonts w:asciiTheme="minorHAnsi" w:hAnsiTheme="minorHAnsi" w:cstheme="minorBidi"/>
+          <w:lang w:eastAsia="en-US"/>
+        </w:rPr>
+        <w:t xml:space="preserve">bij een lengte van 10.5m is </w:t>
+      </w:r>
+      <w:r>
+        <w:rPr>
+          <w:rFonts w:asciiTheme="minorHAnsi" w:hAnsiTheme="minorHAnsi" w:cstheme="minorBidi"/>
+          <w:lang w:eastAsia="en-US"/>
+        </w:rPr>
+        <w:t xml:space="preserve">de spanning is </w:t>
       </w:r>
       <w:r>
         <w:rPr>
@@ -74,7 +88,23 @@
           <w:rFonts w:asciiTheme="minorHAnsi" w:hAnsiTheme="minorHAnsi" w:cstheme="minorBidi"/>
           <w:lang w:eastAsia="en-US"/>
         </w:rPr>
-        <w:t xml:space="preserve"> N/mm2 en de deflection </w:t>
+        <w:t xml:space="preserve"> N/mm2 en de </w:t>
+      </w:r>
+      <w:proofErr w:type="spellStart"/>
+      <w:r>
+        <w:rPr>
+          <w:rFonts w:asciiTheme="minorHAnsi" w:hAnsiTheme="minorHAnsi" w:cstheme="minorBidi"/>
+          <w:lang w:eastAsia="en-US"/>
+        </w:rPr>
+        <w:t>deflection</w:t>
+      </w:r>
+      <w:proofErr w:type="spellEnd"/>
+      <w:r>
+        <w:rPr>
+          <w:rFonts w:asciiTheme="minorHAnsi" w:hAnsiTheme="minorHAnsi" w:cstheme="minorBidi"/>
+          <w:lang w:eastAsia="en-US"/>
+        </w:rPr>
+        <w:t xml:space="preserve"> </w:t>
       </w:r>
       <w:r>
         <w:rPr>
@@ -103,7 +133,23 @@
           <w:rFonts w:asciiTheme="minorHAnsi" w:hAnsiTheme="minorHAnsi" w:cstheme="minorBidi"/>
           <w:lang w:eastAsia="en-US"/>
         </w:rPr>
-        <w:t>Ook deflection is acceptabel</w:t>
+        <w:t xml:space="preserve">Ook </w:t>
+      </w:r>
+      <w:proofErr w:type="spellStart"/>
+      <w:r>
+        <w:rPr>
+          <w:rFonts w:asciiTheme="minorHAnsi" w:hAnsiTheme="minorHAnsi" w:cstheme="minorBidi"/>
+          <w:lang w:eastAsia="en-US"/>
+        </w:rPr>
+        <w:t>deflection</w:t>
+      </w:r>
+      <w:proofErr w:type="spellEnd"/>
+      <w:r>
+        <w:rPr>
+          <w:rFonts w:asciiTheme="minorHAnsi" w:hAnsiTheme="minorHAnsi" w:cstheme="minorBidi"/>
+          <w:lang w:eastAsia="en-US"/>
+        </w:rPr>
+        <w:t xml:space="preserve"> is acceptabel</w:t>
       </w:r>
       <w:r>
         <w:rPr>
@@ -338,7 +384,23 @@
           <w:rFonts w:asciiTheme="minorHAnsi" w:hAnsiTheme="minorHAnsi" w:cstheme="minorBidi"/>
           <w:lang w:eastAsia="en-US"/>
         </w:rPr>
-        <w:t>Bom-proof oplossing 1+2+3</w:t>
+        <w:t>Bom-</w:t>
+      </w:r>
+      <w:proofErr w:type="spellStart"/>
+      <w:r>
+        <w:rPr>
+          <w:rFonts w:asciiTheme="minorHAnsi" w:hAnsiTheme="minorHAnsi" w:cstheme="minorBidi"/>
+          <w:lang w:eastAsia="en-US"/>
+        </w:rPr>
+        <w:t>proof</w:t>
+      </w:r>
+      <w:proofErr w:type="spellEnd"/>
+      <w:r>
+        <w:rPr>
+          <w:rFonts w:asciiTheme="minorHAnsi" w:hAnsiTheme="minorHAnsi" w:cstheme="minorBidi"/>
+          <w:lang w:eastAsia="en-US"/>
+        </w:rPr>
+        <w:t xml:space="preserve"> oplossing 1+2+3</w:t>
       </w:r>
     </w:p>
     <w:p>
@@ -391,7 +453,23 @@
           <w:rFonts w:asciiTheme="minorHAnsi" w:hAnsiTheme="minorHAnsi" w:cstheme="minorBidi"/>
           <w:lang w:eastAsia="en-US"/>
         </w:rPr>
-        <w:t>Openslijpen bij de breuk, zit er een las onder de rvs las ? Zoja dat is onhandig.</w:t>
+        <w:t xml:space="preserve">Openslijpen bij de breuk, zit er een las onder de rvs las ? </w:t>
+      </w:r>
+      <w:proofErr w:type="spellStart"/>
+      <w:r>
+        <w:rPr>
+          <w:rFonts w:asciiTheme="minorHAnsi" w:hAnsiTheme="minorHAnsi" w:cstheme="minorBidi"/>
+          <w:lang w:eastAsia="en-US"/>
+        </w:rPr>
+        <w:t>Zoja</w:t>
+      </w:r>
+      <w:proofErr w:type="spellEnd"/>
+      <w:r>
+        <w:rPr>
+          <w:rFonts w:asciiTheme="minorHAnsi" w:hAnsiTheme="minorHAnsi" w:cstheme="minorBidi"/>
+          <w:lang w:eastAsia="en-US"/>
+        </w:rPr>
+        <w:t xml:space="preserve"> dat is onhandig.</w:t>
       </w:r>
     </w:p>
     <w:p>
@@ -1178,7 +1256,21 @@
         <w:rPr>
           <w:rFonts w:eastAsia="Times New Roman"/>
         </w:rPr>
-        <w:t xml:space="preserve"> 20 January 2021 13:37</w:t>
+        <w:t xml:space="preserve"> 20 </w:t>
+      </w:r>
+      <w:proofErr w:type="spellStart"/>
+      <w:r>
+        <w:rPr>
+          <w:rFonts w:eastAsia="Times New Roman"/>
+        </w:rPr>
+        <w:t>January</w:t>
+      </w:r>
+      <w:proofErr w:type="spellEnd"/>
+      <w:r>
+        <w:rPr>
+          <w:rFonts w:eastAsia="Times New Roman"/>
+        </w:rPr>
+        <w:t xml:space="preserve"> 2021 13:37</w:t>
       </w:r>
       <w:r>
         <w:rPr>
@@ -1313,8 +1405,21 @@
               <w:rPr>
                 <w:color w:val="000000"/>
               </w:rPr>
-              <w:lastRenderedPageBreak/>
-              <w:t>Best regards,</w:t>
+              <w:t xml:space="preserve">Best </w:t>
+            </w:r>
+            <w:proofErr w:type="spellStart"/>
+            <w:r>
+              <w:rPr>
+                <w:color w:val="000000"/>
+              </w:rPr>
+              <w:t>regards</w:t>
+            </w:r>
+            <w:proofErr w:type="spellEnd"/>
+            <w:r>
+              <w:rPr>
+                <w:color w:val="000000"/>
+              </w:rPr>
+              <w:t>,</w:t>
             </w:r>
           </w:p>
           <w:p>
@@ -1344,11 +1449,47 @@
                 <w:color w:val="000000"/>
               </w:rPr>
             </w:pPr>
+            <w:proofErr w:type="spellStart"/>
             <w:r>
               <w:rPr>
                 <w:color w:val="000000"/>
               </w:rPr>
-              <w:t xml:space="preserve">Production Manager • Starch &amp; Protein </w:t>
+              <w:t>Production</w:t>
+            </w:r>
+            <w:proofErr w:type="spellEnd"/>
+            <w:r>
+              <w:rPr>
+                <w:color w:val="000000"/>
+              </w:rPr>
+              <w:t xml:space="preserve"> Manager • </w:t>
+            </w:r>
+            <w:proofErr w:type="spellStart"/>
+            <w:r>
+              <w:rPr>
+                <w:color w:val="000000"/>
+              </w:rPr>
+              <w:t>Starch</w:t>
+            </w:r>
+            <w:proofErr w:type="spellEnd"/>
+            <w:r>
+              <w:rPr>
+                <w:color w:val="000000"/>
+              </w:rPr>
+              <w:t xml:space="preserve"> &amp; </w:t>
+            </w:r>
+            <w:proofErr w:type="spellStart"/>
+            <w:r>
+              <w:rPr>
+                <w:color w:val="000000"/>
+              </w:rPr>
+              <w:t>Protein</w:t>
+            </w:r>
+            <w:proofErr w:type="spellEnd"/>
+            <w:r>
+              <w:rPr>
+                <w:color w:val="000000"/>
+              </w:rPr>
+              <w:t xml:space="preserve"> </w:t>
             </w:r>
           </w:p>
           <w:tbl>
@@ -2008,7 +2149,15 @@
     </w:p>
     <w:p>
       <w:r>
-        <w:t>Wij zijn nog op zoek naar de root cause van deze breuk en ik vroeg mij af of jullie daarmee kunnen helpen.</w:t>
+        <w:t xml:space="preserve">Wij zijn nog op zoek naar de root </w:t>
+      </w:r>
+      <w:proofErr w:type="spellStart"/>
+      <w:r>
+        <w:t>cause</w:t>
+      </w:r>
+      <w:proofErr w:type="spellEnd"/>
+      <w:r>
+        <w:t xml:space="preserve"> van deze breuk en ik vroeg mij af of jullie daarmee kunnen helpen.</w:t>
       </w:r>
     </w:p>
     <w:p>
@@ -2030,11 +2179,19 @@
           <w:lang w:val="en-GB"/>
         </w:rPr>
       </w:pPr>
+      <w:proofErr w:type="spellStart"/>
       <w:r>
         <w:rPr>
           <w:lang w:val="en-US"/>
         </w:rPr>
-        <w:t>Gegevens as:</w:t>
+        <w:t>Gegevens</w:t>
+      </w:r>
+      <w:proofErr w:type="spellEnd"/>
+      <w:r>
+        <w:rPr>
+          <w:lang w:val="en-US"/>
+        </w:rPr>
+        <w:t xml:space="preserve"> as:</w:t>
       </w:r>
     </w:p>
     <w:p>
@@ -2116,7 +2273,27 @@
                 <w:sz w:val="20"/>
                 <w:szCs w:val="20"/>
               </w:rPr>
-              <w:t>Met vriendelijke groet, Kind regards,</w:t>
+              <w:t xml:space="preserve">Met vriendelijke groet, Kind </w:t>
+            </w:r>
+            <w:proofErr w:type="spellStart"/>
+            <w:r>
+              <w:rPr>
+                <w:rFonts w:ascii="Arial" w:hAnsi="Arial" w:cs="Arial"/>
+                <w:color w:val="2F2483"/>
+                <w:sz w:val="20"/>
+                <w:szCs w:val="20"/>
+              </w:rPr>
+              <w:t>regards</w:t>
+            </w:r>
+            <w:proofErr w:type="spellEnd"/>
+            <w:r>
+              <w:rPr>
+                <w:rFonts w:ascii="Arial" w:hAnsi="Arial" w:cs="Arial"/>
+                <w:color w:val="2F2483"/>
+                <w:sz w:val="20"/>
+                <w:szCs w:val="20"/>
+              </w:rPr>
+              <w:t>,</w:t>
             </w:r>
           </w:p>
         </w:tc>
@@ -2189,6 +2366,7 @@
                 <w:lang w:val="en-GB"/>
               </w:rPr>
             </w:pPr>
+            <w:proofErr w:type="spellStart"/>
             <w:r>
               <w:rPr>
                 <w:rFonts w:ascii="Arial" w:hAnsi="Arial" w:cs="Arial"/>
@@ -2197,7 +2375,18 @@
                 <w:szCs w:val="20"/>
                 <w:lang w:val="en-GB"/>
               </w:rPr>
-              <w:t>Cosun Beet Company</w:t>
+              <w:t>Cosun</w:t>
+            </w:r>
+            <w:proofErr w:type="spellEnd"/>
+            <w:r>
+              <w:rPr>
+                <w:rFonts w:ascii="Arial" w:hAnsi="Arial" w:cs="Arial"/>
+                <w:color w:val="2F2483"/>
+                <w:sz w:val="20"/>
+                <w:szCs w:val="20"/>
+                <w:lang w:val="en-GB"/>
+              </w:rPr>
+              <w:t xml:space="preserve"> Beet Company</w:t>
             </w:r>
             <w:r>
               <w:rPr>
@@ -2548,7 +2737,31 @@
                 <w:sz w:val="20"/>
                 <w:szCs w:val="20"/>
               </w:rPr>
-              <w:t>Let op: ivm onze naamswijziging zijn onze e-mailadressen gewijzigd.</w:t>
+              <w:t xml:space="preserve">Let op: </w:t>
+            </w:r>
+            <w:proofErr w:type="spellStart"/>
+            <w:r>
+              <w:rPr>
+                <w:rFonts w:ascii="Arial" w:hAnsi="Arial" w:cs="Arial"/>
+                <w:b/>
+                <w:bCs/>
+                <w:color w:val="FF0000"/>
+                <w:sz w:val="20"/>
+                <w:szCs w:val="20"/>
+              </w:rPr>
+              <w:t>ivm</w:t>
+            </w:r>
+            <w:proofErr w:type="spellEnd"/>
+            <w:r>
+              <w:rPr>
+                <w:rFonts w:ascii="Arial" w:hAnsi="Arial" w:cs="Arial"/>
+                <w:b/>
+                <w:bCs/>
+                <w:color w:val="FF0000"/>
+                <w:sz w:val="20"/>
+                <w:szCs w:val="20"/>
+              </w:rPr>
+              <w:t xml:space="preserve"> onze naamswijziging zijn onze e-mailadressen gewijzigd.</w:t>
             </w:r>
           </w:p>
         </w:tc>
@@ -2670,17 +2883,9 @@
                 <w:szCs w:val="14"/>
                 <w:lang w:val="en-GB"/>
               </w:rPr>
-              <w:t xml:space="preserve">The general terms and conditions of sale and delivery of Cosun Beet Company – registered under </w:t>
-            </w:r>
-            <w:r>
-              <w:rPr>
-                <w:rFonts w:ascii="Arial" w:hAnsi="Arial" w:cs="Arial"/>
-                <w:color w:val="C0C0C0"/>
-                <w:sz w:val="14"/>
-                <w:szCs w:val="14"/>
-              </w:rPr>
-              <w:t>ﬁ</w:t>
-            </w:r>
+              <w:t xml:space="preserve">The general terms and conditions of sale and delivery of </w:t>
+            </w:r>
+            <w:proofErr w:type="spellStart"/>
             <w:r>
               <w:rPr>
                 <w:rFonts w:ascii="Arial" w:hAnsi="Arial" w:cs="Arial"/>
@@ -2689,7 +2894,59 @@
                 <w:szCs w:val="14"/>
                 <w:lang w:val="en-GB"/>
               </w:rPr>
-              <w:t xml:space="preserve">le number 20028699 at the Chamber of Commerce, The Netherlands – are applicable to all agreements with and/or (legal) acts of Cosun Beet Company with respect to sale and delivery of goods, services and/or work. The general conditions of sale and delivery can be consulted on the website </w:t>
+              <w:t>Cosun</w:t>
+            </w:r>
+            <w:proofErr w:type="spellEnd"/>
+            <w:r>
+              <w:rPr>
+                <w:rFonts w:ascii="Arial" w:hAnsi="Arial" w:cs="Arial"/>
+                <w:color w:val="C0C0C0"/>
+                <w:sz w:val="14"/>
+                <w:szCs w:val="14"/>
+                <w:lang w:val="en-GB"/>
+              </w:rPr>
+              <w:t xml:space="preserve"> Beet Company – registered under </w:t>
+            </w:r>
+            <w:r>
+              <w:rPr>
+                <w:rFonts w:ascii="Arial" w:hAnsi="Arial" w:cs="Arial"/>
+                <w:color w:val="C0C0C0"/>
+                <w:sz w:val="14"/>
+                <w:szCs w:val="14"/>
+              </w:rPr>
+              <w:t>ﬁ</w:t>
+            </w:r>
+            <w:r>
+              <w:rPr>
+                <w:rFonts w:ascii="Arial" w:hAnsi="Arial" w:cs="Arial"/>
+                <w:color w:val="C0C0C0"/>
+                <w:sz w:val="14"/>
+                <w:szCs w:val="14"/>
+                <w:lang w:val="en-GB"/>
+              </w:rPr>
+              <w:t xml:space="preserve">le number 20028699 at the Chamber of Commerce, The Netherlands – are applicable to all agreements with and/or (legal) acts of </w:t>
+            </w:r>
+            <w:proofErr w:type="spellStart"/>
+            <w:r>
+              <w:rPr>
+                <w:rFonts w:ascii="Arial" w:hAnsi="Arial" w:cs="Arial"/>
+                <w:color w:val="C0C0C0"/>
+                <w:sz w:val="14"/>
+                <w:szCs w:val="14"/>
+                <w:lang w:val="en-GB"/>
+              </w:rPr>
+              <w:t>Cosun</w:t>
+            </w:r>
+            <w:proofErr w:type="spellEnd"/>
+            <w:r>
+              <w:rPr>
+                <w:rFonts w:ascii="Arial" w:hAnsi="Arial" w:cs="Arial"/>
+                <w:color w:val="C0C0C0"/>
+                <w:sz w:val="14"/>
+                <w:szCs w:val="14"/>
+                <w:lang w:val="en-GB"/>
+              </w:rPr>
+              <w:t xml:space="preserve"> Beet Company with respect to sale and delivery of goods, services and/or work. The general conditions of sale and delivery can be consulted on the website </w:t>
             </w:r>
             <w:hyperlink r:id="rId31" w:history="1">
               <w:r>
@@ -2711,17 +2968,9 @@
                 <w:szCs w:val="14"/>
                 <w:lang w:val="en-GB"/>
               </w:rPr>
-              <w:t xml:space="preserve">. The general purchase conditions of Royal Cosun – registered under </w:t>
-            </w:r>
-            <w:r>
-              <w:rPr>
-                <w:rFonts w:ascii="Arial" w:hAnsi="Arial" w:cs="Arial"/>
-                <w:color w:val="C0C0C0"/>
-                <w:sz w:val="14"/>
-                <w:szCs w:val="14"/>
-              </w:rPr>
-              <w:t>ﬁ</w:t>
-            </w:r>
+              <w:t xml:space="preserve">. The general purchase conditions of Royal </w:t>
+            </w:r>
+            <w:proofErr w:type="spellStart"/>
             <w:r>
               <w:rPr>
                 <w:rFonts w:ascii="Arial" w:hAnsi="Arial" w:cs="Arial"/>
@@ -2730,7 +2979,59 @@
                 <w:szCs w:val="14"/>
                 <w:lang w:val="en-GB"/>
               </w:rPr>
-              <w:t xml:space="preserve">le number 20028699 at the Chamber of Commerce, The Netherlands – are applicable to all agreements with and/or (legal) acts of Royal Cosun with respect to purchase of goods, services and/or work. The general purchase conditions can be consulted on the website </w:t>
+              <w:t>Cosun</w:t>
+            </w:r>
+            <w:proofErr w:type="spellEnd"/>
+            <w:r>
+              <w:rPr>
+                <w:rFonts w:ascii="Arial" w:hAnsi="Arial" w:cs="Arial"/>
+                <w:color w:val="C0C0C0"/>
+                <w:sz w:val="14"/>
+                <w:szCs w:val="14"/>
+                <w:lang w:val="en-GB"/>
+              </w:rPr>
+              <w:t xml:space="preserve"> – registered under </w:t>
+            </w:r>
+            <w:r>
+              <w:rPr>
+                <w:rFonts w:ascii="Arial" w:hAnsi="Arial" w:cs="Arial"/>
+                <w:color w:val="C0C0C0"/>
+                <w:sz w:val="14"/>
+                <w:szCs w:val="14"/>
+              </w:rPr>
+              <w:t>ﬁ</w:t>
+            </w:r>
+            <w:r>
+              <w:rPr>
+                <w:rFonts w:ascii="Arial" w:hAnsi="Arial" w:cs="Arial"/>
+                <w:color w:val="C0C0C0"/>
+                <w:sz w:val="14"/>
+                <w:szCs w:val="14"/>
+                <w:lang w:val="en-GB"/>
+              </w:rPr>
+              <w:t xml:space="preserve">le number 20028699 at the Chamber of Commerce, The Netherlands – are applicable to all agreements with and/or (legal) acts of Royal </w:t>
+            </w:r>
+            <w:proofErr w:type="spellStart"/>
+            <w:r>
+              <w:rPr>
+                <w:rFonts w:ascii="Arial" w:hAnsi="Arial" w:cs="Arial"/>
+                <w:color w:val="C0C0C0"/>
+                <w:sz w:val="14"/>
+                <w:szCs w:val="14"/>
+                <w:lang w:val="en-GB"/>
+              </w:rPr>
+              <w:t>Cosun</w:t>
+            </w:r>
+            <w:proofErr w:type="spellEnd"/>
+            <w:r>
+              <w:rPr>
+                <w:rFonts w:ascii="Arial" w:hAnsi="Arial" w:cs="Arial"/>
+                <w:color w:val="C0C0C0"/>
+                <w:sz w:val="14"/>
+                <w:szCs w:val="14"/>
+                <w:lang w:val="en-GB"/>
+              </w:rPr>
+              <w:t xml:space="preserve"> with respect to purchase of goods, services and/or work. The general purchase conditions can be consulted on the website </w:t>
             </w:r>
             <w:hyperlink r:id="rId32" w:history="1">
               <w:r>
@@ -2754,6 +3055,7 @@
               </w:rPr>
               <w:t xml:space="preserve">. </w:t>
             </w:r>
+            <w:proofErr w:type="spellStart"/>
             <w:r>
               <w:rPr>
                 <w:rFonts w:ascii="Arial" w:hAnsi="Arial" w:cs="Arial"/>
@@ -2761,7 +3063,157 @@
                 <w:sz w:val="14"/>
                 <w:szCs w:val="14"/>
               </w:rPr>
-              <w:t>Any and all other general conditions are explicitly rejected.</w:t>
+              <w:t>Any</w:t>
+            </w:r>
+            <w:proofErr w:type="spellEnd"/>
+            <w:r>
+              <w:rPr>
+                <w:rFonts w:ascii="Arial" w:hAnsi="Arial" w:cs="Arial"/>
+                <w:color w:val="C0C0C0"/>
+                <w:sz w:val="14"/>
+                <w:szCs w:val="14"/>
+              </w:rPr>
+              <w:t xml:space="preserve"> </w:t>
+            </w:r>
+            <w:proofErr w:type="spellStart"/>
+            <w:r>
+              <w:rPr>
+                <w:rFonts w:ascii="Arial" w:hAnsi="Arial" w:cs="Arial"/>
+                <w:color w:val="C0C0C0"/>
+                <w:sz w:val="14"/>
+                <w:szCs w:val="14"/>
+              </w:rPr>
+              <w:t>and</w:t>
+            </w:r>
+            <w:proofErr w:type="spellEnd"/>
+            <w:r>
+              <w:rPr>
+                <w:rFonts w:ascii="Arial" w:hAnsi="Arial" w:cs="Arial"/>
+                <w:color w:val="C0C0C0"/>
+                <w:sz w:val="14"/>
+                <w:szCs w:val="14"/>
+              </w:rPr>
+              <w:t xml:space="preserve"> </w:t>
+            </w:r>
+            <w:proofErr w:type="spellStart"/>
+            <w:r>
+              <w:rPr>
+                <w:rFonts w:ascii="Arial" w:hAnsi="Arial" w:cs="Arial"/>
+                <w:color w:val="C0C0C0"/>
+                <w:sz w:val="14"/>
+                <w:szCs w:val="14"/>
+              </w:rPr>
+              <w:t>all</w:t>
+            </w:r>
+            <w:proofErr w:type="spellEnd"/>
+            <w:r>
+              <w:rPr>
+                <w:rFonts w:ascii="Arial" w:hAnsi="Arial" w:cs="Arial"/>
+                <w:color w:val="C0C0C0"/>
+                <w:sz w:val="14"/>
+                <w:szCs w:val="14"/>
+              </w:rPr>
+              <w:t xml:space="preserve"> </w:t>
+            </w:r>
+            <w:proofErr w:type="spellStart"/>
+            <w:r>
+              <w:rPr>
+                <w:rFonts w:ascii="Arial" w:hAnsi="Arial" w:cs="Arial"/>
+                <w:color w:val="C0C0C0"/>
+                <w:sz w:val="14"/>
+                <w:szCs w:val="14"/>
+              </w:rPr>
+              <w:t>other</w:t>
+            </w:r>
+            <w:proofErr w:type="spellEnd"/>
+            <w:r>
+              <w:rPr>
+                <w:rFonts w:ascii="Arial" w:hAnsi="Arial" w:cs="Arial"/>
+                <w:color w:val="C0C0C0"/>
+                <w:sz w:val="14"/>
+                <w:szCs w:val="14"/>
+              </w:rPr>
+              <w:t xml:space="preserve"> </w:t>
+            </w:r>
+            <w:proofErr w:type="spellStart"/>
+            <w:r>
+              <w:rPr>
+                <w:rFonts w:ascii="Arial" w:hAnsi="Arial" w:cs="Arial"/>
+                <w:color w:val="C0C0C0"/>
+                <w:sz w:val="14"/>
+                <w:szCs w:val="14"/>
+              </w:rPr>
+              <w:t>general</w:t>
+            </w:r>
+            <w:proofErr w:type="spellEnd"/>
+            <w:r>
+              <w:rPr>
+                <w:rFonts w:ascii="Arial" w:hAnsi="Arial" w:cs="Arial"/>
+                <w:color w:val="C0C0C0"/>
+                <w:sz w:val="14"/>
+                <w:szCs w:val="14"/>
+              </w:rPr>
+              <w:t xml:space="preserve"> </w:t>
+            </w:r>
+            <w:proofErr w:type="spellStart"/>
+            <w:r>
+              <w:rPr>
+                <w:rFonts w:ascii="Arial" w:hAnsi="Arial" w:cs="Arial"/>
+                <w:color w:val="C0C0C0"/>
+                <w:sz w:val="14"/>
+                <w:szCs w:val="14"/>
+              </w:rPr>
+              <w:t>conditions</w:t>
+            </w:r>
+            <w:proofErr w:type="spellEnd"/>
+            <w:r>
+              <w:rPr>
+                <w:rFonts w:ascii="Arial" w:hAnsi="Arial" w:cs="Arial"/>
+                <w:color w:val="C0C0C0"/>
+                <w:sz w:val="14"/>
+                <w:szCs w:val="14"/>
+              </w:rPr>
+              <w:t xml:space="preserve"> are </w:t>
+            </w:r>
+            <w:proofErr w:type="spellStart"/>
+            <w:r>
+              <w:rPr>
+                <w:rFonts w:ascii="Arial" w:hAnsi="Arial" w:cs="Arial"/>
+                <w:color w:val="C0C0C0"/>
+                <w:sz w:val="14"/>
+                <w:szCs w:val="14"/>
+              </w:rPr>
+              <w:t>explicitly</w:t>
+            </w:r>
+            <w:proofErr w:type="spellEnd"/>
+            <w:r>
+              <w:rPr>
+                <w:rFonts w:ascii="Arial" w:hAnsi="Arial" w:cs="Arial"/>
+                <w:color w:val="C0C0C0"/>
+                <w:sz w:val="14"/>
+                <w:szCs w:val="14"/>
+              </w:rPr>
+              <w:t xml:space="preserve"> </w:t>
+            </w:r>
+            <w:proofErr w:type="spellStart"/>
+            <w:r>
+              <w:rPr>
+                <w:rFonts w:ascii="Arial" w:hAnsi="Arial" w:cs="Arial"/>
+                <w:color w:val="C0C0C0"/>
+                <w:sz w:val="14"/>
+                <w:szCs w:val="14"/>
+              </w:rPr>
+              <w:t>rejected</w:t>
+            </w:r>
+            <w:proofErr w:type="spellEnd"/>
+            <w:r>
+              <w:rPr>
+                <w:rFonts w:ascii="Arial" w:hAnsi="Arial" w:cs="Arial"/>
+                <w:color w:val="C0C0C0"/>
+                <w:sz w:val="14"/>
+                <w:szCs w:val="14"/>
+              </w:rPr>
+              <w:t>.</w:t>
             </w:r>
           </w:p>
         </w:tc>
@@ -2788,7 +3240,73 @@
           <w:szCs w:val="14"/>
           <w:lang w:val="en-GB"/>
         </w:rPr>
-        <w:t>This message, including any attachments, is confidential,  privileged and for the sole benefit of the person(s) or entity to whom it was intended to be addressed. If you are not the intended recipient, please delete it including any attachments and immediately notify the sender. You may not copy, disclose, distribute or deliver this message or its contents to anyone, nor use it for your own or someone others benefit. No entity that is part of Coöperatie Koninklijke Cosun U.A shall be liable for consequences of inaccurate or incomplete transmission or any delay in receipt as a result of viruses or otherwise.</w:t>
+        <w:t xml:space="preserve">This message, including any attachments, is confidential,  privileged and for the sole benefit of the person(s) or entity to whom it was intended to be addressed. If you are not the intended recipient, please delete it including any attachments and immediately notify the sender. You may not copy, disclose, distribute or deliver this message or its contents to anyone, nor use it for your own or someone others benefit. No entity that is part of </w:t>
+      </w:r>
+      <w:proofErr w:type="spellStart"/>
+      <w:r>
+        <w:rPr>
+          <w:rFonts w:ascii="Arial" w:hAnsi="Arial" w:cs="Arial"/>
+          <w:color w:val="C0C0C0"/>
+          <w:sz w:val="14"/>
+          <w:szCs w:val="14"/>
+          <w:lang w:val="en-GB"/>
+        </w:rPr>
+        <w:t>Coöperatie</w:t>
+      </w:r>
+      <w:proofErr w:type="spellEnd"/>
+      <w:r>
+        <w:rPr>
+          <w:rFonts w:ascii="Arial" w:hAnsi="Arial" w:cs="Arial"/>
+          <w:color w:val="C0C0C0"/>
+          <w:sz w:val="14"/>
+          <w:szCs w:val="14"/>
+          <w:lang w:val="en-GB"/>
+        </w:rPr>
+        <w:t xml:space="preserve"> </w:t>
+      </w:r>
+      <w:proofErr w:type="spellStart"/>
+      <w:r>
+        <w:rPr>
+          <w:rFonts w:ascii="Arial" w:hAnsi="Arial" w:cs="Arial"/>
+          <w:color w:val="C0C0C0"/>
+          <w:sz w:val="14"/>
+          <w:szCs w:val="14"/>
+          <w:lang w:val="en-GB"/>
+        </w:rPr>
+        <w:t>Koninklijke</w:t>
+      </w:r>
+      <w:proofErr w:type="spellEnd"/>
+      <w:r>
+        <w:rPr>
+          <w:rFonts w:ascii="Arial" w:hAnsi="Arial" w:cs="Arial"/>
+          <w:color w:val="C0C0C0"/>
+          <w:sz w:val="14"/>
+          <w:szCs w:val="14"/>
+          <w:lang w:val="en-GB"/>
+        </w:rPr>
+        <w:t xml:space="preserve"> </w:t>
+      </w:r>
+      <w:proofErr w:type="spellStart"/>
+      <w:r>
+        <w:rPr>
+          <w:rFonts w:ascii="Arial" w:hAnsi="Arial" w:cs="Arial"/>
+          <w:color w:val="C0C0C0"/>
+          <w:sz w:val="14"/>
+          <w:szCs w:val="14"/>
+          <w:lang w:val="en-GB"/>
+        </w:rPr>
+        <w:t>Cosun</w:t>
+      </w:r>
+      <w:proofErr w:type="spellEnd"/>
+      <w:r>
+        <w:rPr>
+          <w:rFonts w:ascii="Arial" w:hAnsi="Arial" w:cs="Arial"/>
+          <w:color w:val="C0C0C0"/>
+          <w:sz w:val="14"/>
+          <w:szCs w:val="14"/>
+          <w:lang w:val="en-GB"/>
+        </w:rPr>
+        <w:t xml:space="preserve"> U.A shall be liable for consequences of inaccurate or incomplete transmission or any delay in receipt as a result of viruses or otherwise.</w:t>
       </w:r>
       <w:bookmarkEnd w:id="1"/>
     </w:p>

</xml_diff>